<commit_message>
agregar restricciones y comentarios
cambien unas restricciones,
agregué rf y nrf
</commit_message>
<xml_diff>
--- a/Primera entrega/Análisis de requisitos.docx
+++ b/Primera entrega/Análisis de requisitos.docx
@@ -1,6 +1,6 @@
 
 <file path=word/document.xml><?xml version="1.0" encoding="utf-8"?>
-<w:document xmlns:wpc="http://schemas.microsoft.com/office/word/2010/wordprocessingCanvas" xmlns:cx="http://schemas.microsoft.com/office/drawing/2014/chartex" xmlns:cx1="http://schemas.microsoft.com/office/drawing/2015/9/8/chartex" xmlns:cx2="http://schemas.microsoft.com/office/drawing/2015/10/21/chartex" xmlns:cx3="http://schemas.microsoft.com/office/drawing/2016/5/9/chartex" xmlns:cx4="http://schemas.microsoft.com/office/drawing/2016/5/10/chartex" xmlns:cx5="http://schemas.microsoft.com/office/drawing/2016/5/11/chartex" xmlns:cx6="http://schemas.microsoft.com/office/drawing/2016/5/12/chartex" xmlns:cx7="http://schemas.microsoft.com/office/drawing/2016/5/13/chartex" xmlns:cx8="http://schemas.microsoft.com/office/drawing/2016/5/14/chartex" xmlns:mc="http://schemas.openxmlformats.org/markup-compatibility/2006" xmlns:aink="http://schemas.microsoft.com/office/drawing/2016/ink" xmlns:am3d="http://schemas.microsoft.com/office/drawing/2017/model3d" xmlns:o="urn:schemas-microsoft-com:office:office" xmlns:r="http://schemas.openxmlformats.org/officeDocument/2006/relationships" xmlns:m="http://schemas.openxmlformats.org/officeDocument/2006/math" xmlns:v="urn:schemas-microsoft-com:vml" xmlns:wp14="http://schemas.microsoft.com/office/word/2010/wordprocessingDrawing" xmlns:wp="http://schemas.openxmlformats.org/drawingml/2006/wordprocessingDrawing" xmlns:w10="urn:schemas-microsoft-com:office:word" xmlns:w="http://schemas.openxmlformats.org/wordprocessingml/2006/main" xmlns:w14="http://schemas.microsoft.com/office/word/2010/wordml" xmlns:w15="http://schemas.microsoft.com/office/word/2012/wordml" xmlns:w16cid="http://schemas.microsoft.com/office/word/2016/wordml/cid" xmlns:w16se="http://schemas.microsoft.com/office/word/2015/wordml/symex" xmlns:wpg="http://schemas.microsoft.com/office/word/2010/wordprocessingGroup" xmlns:wpi="http://schemas.microsoft.com/office/word/2010/wordprocessingInk" xmlns:wne="http://schemas.microsoft.com/office/word/2006/wordml" xmlns:wps="http://schemas.microsoft.com/office/word/2010/wordprocessingShape" mc:Ignorable="w14 w15 w16se w16cid wp14">
+<w:document xmlns:wpc="http://schemas.microsoft.com/office/word/2010/wordprocessingCanvas" xmlns:cx="http://schemas.microsoft.com/office/drawing/2014/chartex" xmlns:mc="http://schemas.openxmlformats.org/markup-compatibility/2006" xmlns:o="urn:schemas-microsoft-com:office:office" xmlns:r="http://schemas.openxmlformats.org/officeDocument/2006/relationships" xmlns:m="http://schemas.openxmlformats.org/officeDocument/2006/math" xmlns:v="urn:schemas-microsoft-com:vml" xmlns:wp14="http://schemas.microsoft.com/office/word/2010/wordprocessingDrawing" xmlns:wp="http://schemas.openxmlformats.org/drawingml/2006/wordprocessingDrawing" xmlns:w10="urn:schemas-microsoft-com:office:word" xmlns:w="http://schemas.openxmlformats.org/wordprocessingml/2006/main" xmlns:w14="http://schemas.microsoft.com/office/word/2010/wordml" xmlns:w15="http://schemas.microsoft.com/office/word/2012/wordml" xmlns:w16se="http://schemas.microsoft.com/office/word/2015/wordml/symex" xmlns:wpg="http://schemas.microsoft.com/office/word/2010/wordprocessingGroup" xmlns:wpi="http://schemas.microsoft.com/office/word/2010/wordprocessingInk" xmlns:wne="http://schemas.microsoft.com/office/word/2006/wordml" xmlns:wps="http://schemas.microsoft.com/office/word/2010/wordprocessingShape" mc:Ignorable="w14 w15 w16se wp14">
   <w:body>
     <w:p>
       <w:pPr>
@@ -114,15 +114,7 @@
         </w:numPr>
       </w:pPr>
       <w:r>
-        <w:t xml:space="preserve">Al crear una nueva cuenta cada usuario deberá contestar </w:t>
-      </w:r>
-      <w:proofErr w:type="gramStart"/>
-      <w:r>
-        <w:t>un test</w:t>
-      </w:r>
-      <w:proofErr w:type="gramEnd"/>
-      <w:r>
-        <w:t xml:space="preserve"> que lo clasificará a un perfil prediseñado.</w:t>
+        <w:t>Al crear una nueva cuenta cada usuario deberá contestar un test que lo clasificará a un perfil prediseñado.</w:t>
       </w:r>
     </w:p>
     <w:p>
@@ -289,6 +281,15 @@
       <w:r>
         <w:t>La aplicación debe estar disponible para Android y IOS</w:t>
       </w:r>
+      <w:r>
+        <w:t>.</w:t>
+      </w:r>
+      <w:r>
+        <w:rPr>
+          <w:u w:val="single"/>
+        </w:rPr>
+        <w:t xml:space="preserve"> R</w:t>
+      </w:r>
     </w:p>
     <w:p>
       <w:pPr>
@@ -329,23 +330,50 @@
       <w:r>
         <w:t>La aplicación utiliza mecanismos para mantener la información personal privada cuando lo deba ser.</w:t>
       </w:r>
-    </w:p>
-    <w:p>
-      <w:pPr>
-        <w:pStyle w:val="Prrafodelista"/>
-        <w:numPr>
-          <w:ilvl w:val="0"/>
-          <w:numId w:val="1"/>
-        </w:numPr>
-      </w:pPr>
-      <w:r>
-        <w:t xml:space="preserve">La gestión de la aplicación depende poco del usuario, es decir, el usuario no debe tomar muchas acciones para poder utilizar la aplicación, sino que esta lo persuade para realizarlas. El deber del usuario es realizar las actividades sugeridas y modificar su perfil si así lo desea. El nivel de responsabilidad </w:t>
+      <w:r>
+        <w:t xml:space="preserve"> </w:t>
+      </w:r>
+      <w:r>
+        <w:rPr>
+          <w:u w:val="single"/>
+        </w:rPr>
+        <w:t>NF</w:t>
+      </w:r>
+    </w:p>
+    <w:p>
+      <w:pPr>
+        <w:pStyle w:val="Prrafodelista"/>
+        <w:numPr>
+          <w:ilvl w:val="0"/>
+          <w:numId w:val="1"/>
+        </w:numPr>
+      </w:pPr>
+      <w:r>
+        <w:t>La aplicación podrá reaccionar ante los cambios faciales del rostro: cambio de color, emoticones.</w:t>
       </w:r>
       <w:bookmarkStart w:id="0" w:name="_GoBack"/>
       <w:bookmarkEnd w:id="0"/>
     </w:p>
     <w:p>
       <w:pPr>
+        <w:pStyle w:val="Prrafodelista"/>
+        <w:numPr>
+          <w:ilvl w:val="0"/>
+          <w:numId w:val="1"/>
+        </w:numPr>
+      </w:pPr>
+      <w:r>
+        <w:t>La gestión de la aplicación depende poco del usuario, es decir, el usuario no debe tomar muchas acciones para poder utilizar la aplicación, sino que esta lo persuade para realizarlas. El deber del usuario es realizar las actividades sugeridas y modificar su perfil si así lo desea. El nivel de responsabilidad</w:t>
+      </w:r>
+      <w:r>
+        <w:t>.</w:t>
+      </w:r>
+      <w:r>
+        <w:t xml:space="preserve"> </w:t>
+      </w:r>
+    </w:p>
+    <w:p>
+      <w:pPr>
         <w:ind w:left="360"/>
       </w:pPr>
       <w:r>
@@ -361,7 +389,13 @@
         </w:numPr>
       </w:pPr>
       <w:r>
-        <w:t>Solo se permite el ingreso a personas mayores a 18 años.</w:t>
+        <w:t>Solo se permite el ingreso a personas mayores a 18 años</w:t>
+      </w:r>
+      <w:r>
+        <w:t xml:space="preserve"> por ahora</w:t>
+      </w:r>
+      <w:r>
+        <w:t>.</w:t>
       </w:r>
     </w:p>
     <w:p>
@@ -397,6 +431,18 @@
         </w:numPr>
       </w:pPr>
       <w:r>
+        <w:t>Siempre hay que tener permiso del control de dispositivo.</w:t>
+      </w:r>
+    </w:p>
+    <w:p>
+      <w:pPr>
+        <w:pStyle w:val="Prrafodelista"/>
+        <w:numPr>
+          <w:ilvl w:val="0"/>
+          <w:numId w:val="1"/>
+        </w:numPr>
+      </w:pPr>
+      <w:r>
         <w:t>Solo se acepta un registro por correo electrónico/cuenta de Facebook.</w:t>
       </w:r>
     </w:p>
@@ -413,6 +459,18 @@
       </w:r>
     </w:p>
     <w:p>
+      <w:pPr>
+        <w:pStyle w:val="Prrafodelista"/>
+        <w:numPr>
+          <w:ilvl w:val="0"/>
+          <w:numId w:val="1"/>
+        </w:numPr>
+      </w:pPr>
+      <w:r>
+        <w:t>No se permite el uso de palabras altisonantes, ni agresiones verbales.</w:t>
+      </w:r>
+    </w:p>
+    <w:p>
       <w:r>
         <w:t>Requisitos no funcionales:</w:t>
       </w:r>
@@ -509,6 +567,21 @@
           <w:numId w:val="1"/>
         </w:numPr>
       </w:pPr>
+      <w:r>
+        <w:t>La aplicación debe asegurar la seguridad y estado del usuario.</w:t>
+      </w:r>
+    </w:p>
+    <w:p>
+      <w:pPr>
+        <w:pStyle w:val="Prrafodelista"/>
+        <w:numPr>
+          <w:ilvl w:val="0"/>
+          <w:numId w:val="1"/>
+        </w:numPr>
+      </w:pPr>
+      <w:r>
+        <w:t xml:space="preserve">La aplicación debe ser capaz de identificar agresiones verbales. </w:t>
+      </w:r>
     </w:p>
     <w:sectPr>
       <w:pgSz w:w="12240" w:h="15840"/>
@@ -521,7 +594,7 @@
 </file>
 
 <file path=word/numbering.xml><?xml version="1.0" encoding="utf-8"?>
-<w:numbering xmlns:wpc="http://schemas.microsoft.com/office/word/2010/wordprocessingCanvas" xmlns:cx="http://schemas.microsoft.com/office/drawing/2014/chartex" xmlns:cx1="http://schemas.microsoft.com/office/drawing/2015/9/8/chartex" xmlns:cx2="http://schemas.microsoft.com/office/drawing/2015/10/21/chartex" xmlns:cx3="http://schemas.microsoft.com/office/drawing/2016/5/9/chartex" xmlns:cx4="http://schemas.microsoft.com/office/drawing/2016/5/10/chartex" xmlns:cx5="http://schemas.microsoft.com/office/drawing/2016/5/11/chartex" xmlns:cx6="http://schemas.microsoft.com/office/drawing/2016/5/12/chartex" xmlns:cx7="http://schemas.microsoft.com/office/drawing/2016/5/13/chartex" xmlns:cx8="http://schemas.microsoft.com/office/drawing/2016/5/14/chartex" xmlns:mc="http://schemas.openxmlformats.org/markup-compatibility/2006" xmlns:aink="http://schemas.microsoft.com/office/drawing/2016/ink" xmlns:am3d="http://schemas.microsoft.com/office/drawing/2017/model3d" xmlns:o="urn:schemas-microsoft-com:office:office" xmlns:r="http://schemas.openxmlformats.org/officeDocument/2006/relationships" xmlns:m="http://schemas.openxmlformats.org/officeDocument/2006/math" xmlns:v="urn:schemas-microsoft-com:vml" xmlns:wp14="http://schemas.microsoft.com/office/word/2010/wordprocessingDrawing" xmlns:wp="http://schemas.openxmlformats.org/drawingml/2006/wordprocessingDrawing" xmlns:w10="urn:schemas-microsoft-com:office:word" xmlns:w="http://schemas.openxmlformats.org/wordprocessingml/2006/main" xmlns:w14="http://schemas.microsoft.com/office/word/2010/wordml" xmlns:w15="http://schemas.microsoft.com/office/word/2012/wordml" xmlns:w16cid="http://schemas.microsoft.com/office/word/2016/wordml/cid" xmlns:w16se="http://schemas.microsoft.com/office/word/2015/wordml/symex" xmlns:wpg="http://schemas.microsoft.com/office/word/2010/wordprocessingGroup" xmlns:wpi="http://schemas.microsoft.com/office/word/2010/wordprocessingInk" xmlns:wne="http://schemas.microsoft.com/office/word/2006/wordml" xmlns:wps="http://schemas.microsoft.com/office/word/2010/wordprocessingShape" mc:Ignorable="w14 w15 w16se w16cid wp14">
+<w:numbering xmlns:wpc="http://schemas.microsoft.com/office/word/2010/wordprocessingCanvas" xmlns:cx="http://schemas.microsoft.com/office/drawing/2014/chartex" xmlns:mc="http://schemas.openxmlformats.org/markup-compatibility/2006" xmlns:o="urn:schemas-microsoft-com:office:office" xmlns:r="http://schemas.openxmlformats.org/officeDocument/2006/relationships" xmlns:m="http://schemas.openxmlformats.org/officeDocument/2006/math" xmlns:v="urn:schemas-microsoft-com:vml" xmlns:wp14="http://schemas.microsoft.com/office/word/2010/wordprocessingDrawing" xmlns:wp="http://schemas.openxmlformats.org/drawingml/2006/wordprocessingDrawing" xmlns:w10="urn:schemas-microsoft-com:office:word" xmlns:w="http://schemas.openxmlformats.org/wordprocessingml/2006/main" xmlns:w14="http://schemas.microsoft.com/office/word/2010/wordml" xmlns:w15="http://schemas.microsoft.com/office/word/2012/wordml" xmlns:w16se="http://schemas.microsoft.com/office/word/2015/wordml/symex" xmlns:wpg="http://schemas.microsoft.com/office/word/2010/wordprocessingGroup" xmlns:wpi="http://schemas.microsoft.com/office/word/2010/wordprocessingInk" xmlns:wne="http://schemas.microsoft.com/office/word/2006/wordml" xmlns:wps="http://schemas.microsoft.com/office/word/2010/wordprocessingShape" mc:Ignorable="w14 w15 w16se wp14">
   <w:abstractNum w:abstractNumId="0" w15:restartNumberingAfterBreak="0">
     <w:nsid w:val="6D4B1D38"/>
     <w:multiLevelType w:val="hybridMultilevel"/>
@@ -641,7 +714,7 @@
 </file>
 
 <file path=word/styles.xml><?xml version="1.0" encoding="utf-8"?>
-<w:styles xmlns:mc="http://schemas.openxmlformats.org/markup-compatibility/2006" xmlns:r="http://schemas.openxmlformats.org/officeDocument/2006/relationships" xmlns:w="http://schemas.openxmlformats.org/wordprocessingml/2006/main" xmlns:w14="http://schemas.microsoft.com/office/word/2010/wordml" xmlns:w15="http://schemas.microsoft.com/office/word/2012/wordml" xmlns:w16cid="http://schemas.microsoft.com/office/word/2016/wordml/cid" xmlns:w16se="http://schemas.microsoft.com/office/word/2015/wordml/symex" mc:Ignorable="w14 w15 w16se w16cid">
+<w:styles xmlns:mc="http://schemas.openxmlformats.org/markup-compatibility/2006" xmlns:r="http://schemas.openxmlformats.org/officeDocument/2006/relationships" xmlns:w="http://schemas.openxmlformats.org/wordprocessingml/2006/main" xmlns:w14="http://schemas.microsoft.com/office/word/2010/wordml" xmlns:w15="http://schemas.microsoft.com/office/word/2012/wordml" xmlns:w16se="http://schemas.microsoft.com/office/word/2015/wordml/symex" mc:Ignorable="w14 w15 w16se">
   <w:docDefaults>
     <w:rPrDefault>
       <w:rPr>
@@ -657,7 +730,7 @@
       </w:pPr>
     </w:pPrDefault>
   </w:docDefaults>
-  <w:latentStyles w:defLockedState="0" w:defUIPriority="99" w:defSemiHidden="0" w:defUnhideWhenUsed="0" w:defQFormat="0" w:count="375">
+  <w:latentStyles w:defLockedState="0" w:defUIPriority="99" w:defSemiHidden="0" w:defUnhideWhenUsed="0" w:defQFormat="0" w:count="371">
     <w:lsdException w:name="Normal" w:uiPriority="0" w:qFormat="1"/>
     <w:lsdException w:name="heading 1" w:uiPriority="9" w:qFormat="1"/>
     <w:lsdException w:name="heading 2" w:semiHidden="1" w:uiPriority="9" w:unhideWhenUsed="1" w:qFormat="1"/>
@@ -1029,10 +1102,6 @@
     <w:lsdException w:name="List Table 5 Dark Accent 6" w:uiPriority="50"/>
     <w:lsdException w:name="List Table 6 Colorful Accent 6" w:uiPriority="51"/>
     <w:lsdException w:name="List Table 7 Colorful Accent 6" w:uiPriority="52"/>
-    <w:lsdException w:name="Mention" w:semiHidden="1" w:unhideWhenUsed="1"/>
-    <w:lsdException w:name="Smart Hyperlink" w:semiHidden="1" w:unhideWhenUsed="1"/>
-    <w:lsdException w:name="Hashtag" w:semiHidden="1" w:unhideWhenUsed="1"/>
-    <w:lsdException w:name="Unresolved Mention" w:semiHidden="1" w:unhideWhenUsed="1"/>
   </w:latentStyles>
   <w:style w:type="paragraph" w:default="1" w:styleId="Normal">
     <w:name w:val="Normal"/>

</xml_diff>